<commit_message>
Added queries and fixed some sql code along with relatório
</commit_message>
<xml_diff>
--- a/2ª Entrega/Relatório/Relatório 2nd.docx
+++ b/2ª Entrega/Relatório/Relatório 2nd.docx
@@ -13492,7 +13492,25 @@
           <w:szCs w:val="24"/>
           <w:lang w:eastAsia="en-US"/>
         </w:rPr>
-        <w:t>Listagem das Equipas presentes nesta época de hóquei em patins</w:t>
+        <w:t>Listagem das Equipas</w:t>
+      </w:r>
+      <w:r>
+        <w:rPr>
+          <w:rFonts w:ascii="Century Schoolbook" w:hAnsi="Century Schoolbook"/>
+          <w:sz w:val="24"/>
+          <w:szCs w:val="24"/>
+          <w:lang w:eastAsia="en-US"/>
+        </w:rPr>
+        <w:t xml:space="preserve"> e a sua classificação</w:t>
+      </w:r>
+      <w:r>
+        <w:rPr>
+          <w:rFonts w:ascii="Century Schoolbook" w:hAnsi="Century Schoolbook"/>
+          <w:sz w:val="24"/>
+          <w:szCs w:val="24"/>
+          <w:lang w:eastAsia="en-US"/>
+        </w:rPr>
+        <w:t xml:space="preserve"> nesta época de hóquei em patins</w:t>
       </w:r>
     </w:p>
     <w:p>
@@ -13546,6 +13564,15 @@
         </w:rPr>
         <w:t xml:space="preserve"> Listagem de todos os jogadores no campeonato</w:t>
       </w:r>
+      <w:r>
+        <w:rPr>
+          <w:rFonts w:ascii="Century Schoolbook" w:hAnsi="Century Schoolbook"/>
+          <w:sz w:val="24"/>
+          <w:szCs w:val="24"/>
+          <w:lang w:eastAsia="en-US"/>
+        </w:rPr>
+        <w:t xml:space="preserve"> ordenados por nome</w:t>
+      </w:r>
     </w:p>
     <w:p>
       <w:pPr>
@@ -13603,8 +13630,6 @@
       <w:pPr>
         <w:rPr>
           <w:rFonts w:ascii="Century Schoolbook" w:hAnsi="Century Schoolbook"/>
-          <w:b/>
-          <w:bCs/>
           <w:sz w:val="28"/>
           <w:szCs w:val="28"/>
           <w:lang w:eastAsia="en-US"/>
@@ -13643,13 +13668,20 @@
         </w:rPr>
         <w:t xml:space="preserve"> </w:t>
       </w:r>
-    </w:p>
-    <w:p>
-      <w:pPr>
-        <w:rPr>
-          <w:rFonts w:ascii="Century Schoolbook" w:hAnsi="Century Schoolbook"/>
-          <w:b/>
-          <w:bCs/>
+      <w:r>
+        <w:rPr>
+          <w:rFonts w:ascii="Century Schoolbook" w:hAnsi="Century Schoolbook"/>
+          <w:sz w:val="24"/>
+          <w:szCs w:val="24"/>
+          <w:lang w:eastAsia="en-US"/>
+        </w:rPr>
+        <w:t>Listagem das Equipas cujo nome começa por ‘S’</w:t>
+      </w:r>
+    </w:p>
+    <w:p>
+      <w:pPr>
+        <w:rPr>
+          <w:rFonts w:ascii="Century Schoolbook" w:hAnsi="Century Schoolbook"/>
           <w:sz w:val="28"/>
           <w:szCs w:val="28"/>
           <w:lang w:eastAsia="en-US"/>
@@ -13688,13 +13720,20 @@
         </w:rPr>
         <w:t xml:space="preserve"> </w:t>
       </w:r>
-    </w:p>
-    <w:p>
-      <w:pPr>
-        <w:rPr>
-          <w:rFonts w:ascii="Century Schoolbook" w:hAnsi="Century Schoolbook"/>
-          <w:b/>
-          <w:bCs/>
+      <w:r>
+        <w:rPr>
+          <w:rFonts w:ascii="Century Schoolbook" w:hAnsi="Century Schoolbook"/>
+          <w:sz w:val="24"/>
+          <w:szCs w:val="24"/>
+          <w:lang w:eastAsia="en-US"/>
+        </w:rPr>
+        <w:t>Listagem das Equipas em risco de relegação neste momento</w:t>
+      </w:r>
+    </w:p>
+    <w:p>
+      <w:pPr>
+        <w:rPr>
+          <w:rFonts w:ascii="Century Schoolbook" w:hAnsi="Century Schoolbook"/>
           <w:sz w:val="28"/>
           <w:szCs w:val="28"/>
           <w:lang w:eastAsia="en-US"/>
@@ -13733,13 +13772,20 @@
         </w:rPr>
         <w:t xml:space="preserve"> </w:t>
       </w:r>
-    </w:p>
-    <w:p>
-      <w:pPr>
-        <w:rPr>
-          <w:rFonts w:ascii="Century Schoolbook" w:hAnsi="Century Schoolbook"/>
-          <w:b/>
-          <w:bCs/>
+      <w:r>
+        <w:rPr>
+          <w:rFonts w:ascii="Century Schoolbook" w:hAnsi="Century Schoolbook"/>
+          <w:sz w:val="24"/>
+          <w:szCs w:val="24"/>
+          <w:lang w:eastAsia="en-US"/>
+        </w:rPr>
+        <w:t>Listagem de jogadores na equipa ‘Sporting CP’, ordenados decrescentemente por data de nascimento.</w:t>
+      </w:r>
+    </w:p>
+    <w:p>
+      <w:pPr>
+        <w:rPr>
+          <w:rFonts w:ascii="Century Schoolbook" w:hAnsi="Century Schoolbook"/>
           <w:sz w:val="28"/>
           <w:szCs w:val="28"/>
           <w:lang w:eastAsia="en-US"/>
@@ -13778,6 +13824,15 @@
         </w:rPr>
         <w:t xml:space="preserve"> </w:t>
       </w:r>
+      <w:r>
+        <w:rPr>
+          <w:rFonts w:ascii="Century Schoolbook" w:hAnsi="Century Schoolbook"/>
+          <w:sz w:val="24"/>
+          <w:szCs w:val="24"/>
+          <w:lang w:eastAsia="en-US"/>
+        </w:rPr>
+        <w:t>Listagem de jogadores cujo nome contém “X” ordenados por nome</w:t>
+      </w:r>
     </w:p>
     <w:p>
       <w:pPr>
@@ -13820,6 +13875,15 @@
           <w:lang w:eastAsia="en-US"/>
         </w:rPr>
         <w:t xml:space="preserve"> </w:t>
+      </w:r>
+      <w:r>
+        <w:rPr>
+          <w:rFonts w:ascii="Century Schoolbook" w:hAnsi="Century Schoolbook"/>
+          <w:sz w:val="24"/>
+          <w:szCs w:val="24"/>
+          <w:lang w:eastAsia="en-US"/>
+        </w:rPr>
+        <w:t>Listagem de jogadores cujo nome é “Pedro Mendes” ordenados por idade crescente</w:t>
       </w:r>
     </w:p>
     <w:p>

</xml_diff>